<commit_message>
3rd commit task 3
</commit_message>
<xml_diff>
--- a/Task3 (Responsive Design).docx
+++ b/Task3 (Responsive Design).docx
@@ -100,7 +100,382 @@
         <w:t>d) Adjust font sizes, layout, and spacing for readability on smaller devices. </w:t>
       </w:r>
     </w:p>
-    <w:p/>
+    <w:p>
+      <w:r>
+        <w:br w:type="page"/>
+      </w:r>
+    </w:p>
+    <w:p>
+      <w:pPr>
+        <w:pStyle w:val="NormalWeb"/>
+        <w:shd w:val="clear" w:color="auto" w:fill="FFFFFF"/>
+        <w:spacing w:before="180" w:beforeAutospacing="0" w:after="180" w:afterAutospacing="0"/>
+        <w:rPr>
+          <w:rFonts w:ascii="Lato" w:hAnsi="Lato"/>
+          <w:color w:val="2D3B45"/>
+        </w:rPr>
+      </w:pPr>
+      <w:r>
+        <w:rPr>
+          <w:rFonts w:ascii="Lato" w:hAnsi="Lato"/>
+          <w:color w:val="2D3B45"/>
+        </w:rPr>
+        <w:lastRenderedPageBreak/>
+        <w:t>a) Implement mobile-first design by writing base styles for mobile devices. </w:t>
+      </w:r>
+    </w:p>
+    <w:p>
+      <w:pPr>
+        <w:rPr>
+          <w:rFonts w:ascii="Lato" w:eastAsia="Times New Roman" w:hAnsi="Lato" w:cs="Times New Roman"/>
+          <w:color w:val="2D3B45"/>
+          <w:kern w:val="0"/>
+          <w:sz w:val="24"/>
+          <w:szCs w:val="24"/>
+          <w:lang w:eastAsia="en-SG"/>
+          <w14:ligatures w14:val="none"/>
+        </w:rPr>
+      </w:pPr>
+      <w:r>
+        <w:rPr>
+          <w:rFonts w:ascii="Lato" w:hAnsi="Lato"/>
+          <w:color w:val="2D3B45"/>
+        </w:rPr>
+        <w:drawing>
+          <wp:inline distT="0" distB="0" distL="0" distR="0" wp14:anchorId="5E9E413B" wp14:editId="78395610">
+            <wp:extent cx="5600988" cy="1854295"/>
+            <wp:effectExtent l="0" t="0" r="0" b="0"/>
+            <wp:docPr id="296826050" name="Picture 1"/>
+            <wp:cNvGraphicFramePr>
+              <a:graphicFrameLocks xmlns:a="http://schemas.openxmlformats.org/drawingml/2006/main" noChangeAspect="1"/>
+            </wp:cNvGraphicFramePr>
+            <a:graphic xmlns:a="http://schemas.openxmlformats.org/drawingml/2006/main">
+              <a:graphicData uri="http://schemas.openxmlformats.org/drawingml/2006/picture">
+                <pic:pic xmlns:pic="http://schemas.openxmlformats.org/drawingml/2006/picture">
+                  <pic:nvPicPr>
+                    <pic:cNvPr id="296826050" name=""/>
+                    <pic:cNvPicPr/>
+                  </pic:nvPicPr>
+                  <pic:blipFill>
+                    <a:blip r:embed="rId4"/>
+                    <a:stretch>
+                      <a:fillRect/>
+                    </a:stretch>
+                  </pic:blipFill>
+                  <pic:spPr>
+                    <a:xfrm>
+                      <a:off x="0" y="0"/>
+                      <a:ext cx="5600988" cy="1854295"/>
+                    </a:xfrm>
+                    <a:prstGeom prst="rect">
+                      <a:avLst/>
+                    </a:prstGeom>
+                  </pic:spPr>
+                </pic:pic>
+              </a:graphicData>
+            </a:graphic>
+          </wp:inline>
+        </w:drawing>
+      </w:r>
+      <w:r>
+        <w:rPr>
+          <w:rFonts w:ascii="Lato" w:hAnsi="Lato"/>
+          <w:color w:val="2D3B45"/>
+        </w:rPr>
+        <w:br w:type="page"/>
+      </w:r>
+    </w:p>
+    <w:p>
+      <w:pPr>
+        <w:pStyle w:val="NormalWeb"/>
+        <w:shd w:val="clear" w:color="auto" w:fill="FFFFFF"/>
+        <w:spacing w:before="180" w:beforeAutospacing="0" w:after="180" w:afterAutospacing="0"/>
+        <w:rPr>
+          <w:rFonts w:ascii="Lato" w:hAnsi="Lato"/>
+          <w:color w:val="2D3B45"/>
+        </w:rPr>
+      </w:pPr>
+      <w:r>
+        <w:rPr>
+          <w:rFonts w:ascii="Lato" w:hAnsi="Lato"/>
+          <w:color w:val="2D3B45"/>
+        </w:rPr>
+        <w:lastRenderedPageBreak/>
+        <w:t>b) Use media queries to adjust the layout for larger screens (e.g., tablet and desktop). </w:t>
+      </w:r>
+    </w:p>
+    <w:p>
+      <w:pPr>
+        <w:rPr>
+          <w:rFonts w:ascii="Lato" w:eastAsia="Times New Roman" w:hAnsi="Lato" w:cs="Times New Roman"/>
+          <w:color w:val="2D3B45"/>
+          <w:kern w:val="0"/>
+          <w:sz w:val="24"/>
+          <w:szCs w:val="24"/>
+          <w:lang w:eastAsia="en-SG"/>
+          <w14:ligatures w14:val="none"/>
+        </w:rPr>
+      </w:pPr>
+      <w:r>
+        <w:rPr>
+          <w:rFonts w:ascii="Lato" w:hAnsi="Lato"/>
+          <w:color w:val="2D3B45"/>
+        </w:rPr>
+        <w:drawing>
+          <wp:inline distT="0" distB="0" distL="0" distR="0" wp14:anchorId="705CE9E1" wp14:editId="378547E3">
+            <wp:extent cx="4953255" cy="5207268"/>
+            <wp:effectExtent l="0" t="0" r="0" b="0"/>
+            <wp:docPr id="412279317" name="Picture 1"/>
+            <wp:cNvGraphicFramePr>
+              <a:graphicFrameLocks xmlns:a="http://schemas.openxmlformats.org/drawingml/2006/main" noChangeAspect="1"/>
+            </wp:cNvGraphicFramePr>
+            <a:graphic xmlns:a="http://schemas.openxmlformats.org/drawingml/2006/main">
+              <a:graphicData uri="http://schemas.openxmlformats.org/drawingml/2006/picture">
+                <pic:pic xmlns:pic="http://schemas.openxmlformats.org/drawingml/2006/picture">
+                  <pic:nvPicPr>
+                    <pic:cNvPr id="412279317" name=""/>
+                    <pic:cNvPicPr/>
+                  </pic:nvPicPr>
+                  <pic:blipFill>
+                    <a:blip r:embed="rId5"/>
+                    <a:stretch>
+                      <a:fillRect/>
+                    </a:stretch>
+                  </pic:blipFill>
+                  <pic:spPr>
+                    <a:xfrm>
+                      <a:off x="0" y="0"/>
+                      <a:ext cx="4953255" cy="5207268"/>
+                    </a:xfrm>
+                    <a:prstGeom prst="rect">
+                      <a:avLst/>
+                    </a:prstGeom>
+                  </pic:spPr>
+                </pic:pic>
+              </a:graphicData>
+            </a:graphic>
+          </wp:inline>
+        </w:drawing>
+      </w:r>
+      <w:r>
+        <w:rPr>
+          <w:rFonts w:ascii="Lato" w:hAnsi="Lato"/>
+          <w:color w:val="2D3B45"/>
+        </w:rPr>
+        <w:br w:type="page"/>
+      </w:r>
+    </w:p>
+    <w:p>
+      <w:pPr>
+        <w:pStyle w:val="NormalWeb"/>
+        <w:shd w:val="clear" w:color="auto" w:fill="FFFFFF"/>
+        <w:spacing w:before="180" w:beforeAutospacing="0" w:after="180" w:afterAutospacing="0"/>
+        <w:rPr>
+          <w:rFonts w:ascii="Lato" w:hAnsi="Lato"/>
+          <w:color w:val="2D3B45"/>
+        </w:rPr>
+      </w:pPr>
+      <w:r>
+        <w:rPr>
+          <w:rFonts w:ascii="Lato" w:hAnsi="Lato"/>
+          <w:color w:val="2D3B45"/>
+        </w:rPr>
+        <w:lastRenderedPageBreak/>
+        <w:t>c) Make sure the page remains visually appealing and functional on different screen sizes (e.g., mobile, tablet, and desktop). </w:t>
+      </w:r>
+    </w:p>
+    <w:p>
+      <w:pPr>
+        <w:rPr>
+          <w:rFonts w:ascii="Lato" w:hAnsi="Lato"/>
+          <w:color w:val="2D3B45"/>
+        </w:rPr>
+      </w:pPr>
+      <w:r>
+        <w:rPr>
+          <w:rFonts w:ascii="Lato" w:hAnsi="Lato"/>
+          <w:color w:val="2D3B45"/>
+        </w:rPr>
+        <w:drawing>
+          <wp:inline distT="0" distB="0" distL="0" distR="0" wp14:anchorId="700212E8" wp14:editId="2B2695A5">
+            <wp:extent cx="6645910" cy="3652520"/>
+            <wp:effectExtent l="0" t="0" r="2540" b="5080"/>
+            <wp:docPr id="280063928" name="Picture 1"/>
+            <wp:cNvGraphicFramePr>
+              <a:graphicFrameLocks xmlns:a="http://schemas.openxmlformats.org/drawingml/2006/main" noChangeAspect="1"/>
+            </wp:cNvGraphicFramePr>
+            <a:graphic xmlns:a="http://schemas.openxmlformats.org/drawingml/2006/main">
+              <a:graphicData uri="http://schemas.openxmlformats.org/drawingml/2006/picture">
+                <pic:pic xmlns:pic="http://schemas.openxmlformats.org/drawingml/2006/picture">
+                  <pic:nvPicPr>
+                    <pic:cNvPr id="280063928" name=""/>
+                    <pic:cNvPicPr/>
+                  </pic:nvPicPr>
+                  <pic:blipFill>
+                    <a:blip r:embed="rId6"/>
+                    <a:stretch>
+                      <a:fillRect/>
+                    </a:stretch>
+                  </pic:blipFill>
+                  <pic:spPr>
+                    <a:xfrm>
+                      <a:off x="0" y="0"/>
+                      <a:ext cx="6645910" cy="3652520"/>
+                    </a:xfrm>
+                    <a:prstGeom prst="rect">
+                      <a:avLst/>
+                    </a:prstGeom>
+                  </pic:spPr>
+                </pic:pic>
+              </a:graphicData>
+            </a:graphic>
+          </wp:inline>
+        </w:drawing>
+      </w:r>
+    </w:p>
+    <w:p>
+      <w:pPr>
+        <w:rPr>
+          <w:rFonts w:ascii="Lato" w:hAnsi="Lato"/>
+          <w:color w:val="2D3B45"/>
+        </w:rPr>
+      </w:pPr>
+      <w:r>
+        <w:rPr>
+          <w:rFonts w:ascii="Lato" w:hAnsi="Lato"/>
+          <w:color w:val="2D3B45"/>
+        </w:rPr>
+        <w:t>Desktop view</w:t>
+      </w:r>
+    </w:p>
+    <w:p>
+      <w:pPr>
+        <w:rPr>
+          <w:rFonts w:ascii="Lato" w:hAnsi="Lato"/>
+          <w:color w:val="2D3B45"/>
+        </w:rPr>
+      </w:pPr>
+      <w:r>
+        <w:rPr>
+          <w:rFonts w:ascii="Lato" w:hAnsi="Lato"/>
+          <w:color w:val="2D3B45"/>
+        </w:rPr>
+        <w:lastRenderedPageBreak/>
+        <w:drawing>
+          <wp:inline distT="0" distB="0" distL="0" distR="0" wp14:anchorId="07DCCCA0" wp14:editId="3CA2C149">
+            <wp:extent cx="6064562" cy="6382078"/>
+            <wp:effectExtent l="0" t="0" r="0" b="0"/>
+            <wp:docPr id="564490074" name="Picture 1"/>
+            <wp:cNvGraphicFramePr>
+              <a:graphicFrameLocks xmlns:a="http://schemas.openxmlformats.org/drawingml/2006/main" noChangeAspect="1"/>
+            </wp:cNvGraphicFramePr>
+            <a:graphic xmlns:a="http://schemas.openxmlformats.org/drawingml/2006/main">
+              <a:graphicData uri="http://schemas.openxmlformats.org/drawingml/2006/picture">
+                <pic:pic xmlns:pic="http://schemas.openxmlformats.org/drawingml/2006/picture">
+                  <pic:nvPicPr>
+                    <pic:cNvPr id="564490074" name=""/>
+                    <pic:cNvPicPr/>
+                  </pic:nvPicPr>
+                  <pic:blipFill>
+                    <a:blip r:embed="rId7"/>
+                    <a:stretch>
+                      <a:fillRect/>
+                    </a:stretch>
+                  </pic:blipFill>
+                  <pic:spPr>
+                    <a:xfrm>
+                      <a:off x="0" y="0"/>
+                      <a:ext cx="6064562" cy="6382078"/>
+                    </a:xfrm>
+                    <a:prstGeom prst="rect">
+                      <a:avLst/>
+                    </a:prstGeom>
+                  </pic:spPr>
+                </pic:pic>
+              </a:graphicData>
+            </a:graphic>
+          </wp:inline>
+        </w:drawing>
+      </w:r>
+    </w:p>
+    <w:p>
+      <w:pPr>
+        <w:rPr>
+          <w:rFonts w:ascii="Lato" w:eastAsia="Times New Roman" w:hAnsi="Lato" w:cs="Times New Roman"/>
+          <w:color w:val="2D3B45"/>
+          <w:kern w:val="0"/>
+          <w:sz w:val="24"/>
+          <w:szCs w:val="24"/>
+          <w:lang w:eastAsia="en-SG"/>
+          <w14:ligatures w14:val="none"/>
+        </w:rPr>
+      </w:pPr>
+      <w:r>
+        <w:rPr>
+          <w:rFonts w:ascii="Lato" w:hAnsi="Lato"/>
+          <w:color w:val="2D3B45"/>
+        </w:rPr>
+        <w:br w:type="page"/>
+      </w:r>
+    </w:p>
+    <w:p>
+      <w:pPr>
+        <w:pStyle w:val="NormalWeb"/>
+        <w:shd w:val="clear" w:color="auto" w:fill="FFFFFF"/>
+        <w:spacing w:before="180" w:beforeAutospacing="0" w:after="180" w:afterAutospacing="0"/>
+        <w:rPr>
+          <w:rFonts w:ascii="Lato" w:hAnsi="Lato"/>
+          <w:color w:val="2D3B45"/>
+        </w:rPr>
+      </w:pPr>
+      <w:r>
+        <w:rPr>
+          <w:rFonts w:ascii="Lato" w:hAnsi="Lato"/>
+          <w:color w:val="2D3B45"/>
+        </w:rPr>
+        <w:lastRenderedPageBreak/>
+        <w:t>d) Adjust font sizes, layout, and spacing for readability on smaller devices. </w:t>
+      </w:r>
+    </w:p>
+    <w:p>
+      <w:r>
+        <w:drawing>
+          <wp:inline distT="0" distB="0" distL="0" distR="0" wp14:anchorId="16C7DACB" wp14:editId="0C216C0D">
+            <wp:extent cx="4007056" cy="1333569"/>
+            <wp:effectExtent l="0" t="0" r="0" b="0"/>
+            <wp:docPr id="1168509890" name="Picture 1"/>
+            <wp:cNvGraphicFramePr>
+              <a:graphicFrameLocks xmlns:a="http://schemas.openxmlformats.org/drawingml/2006/main" noChangeAspect="1"/>
+            </wp:cNvGraphicFramePr>
+            <a:graphic xmlns:a="http://schemas.openxmlformats.org/drawingml/2006/main">
+              <a:graphicData uri="http://schemas.openxmlformats.org/drawingml/2006/picture">
+                <pic:pic xmlns:pic="http://schemas.openxmlformats.org/drawingml/2006/picture">
+                  <pic:nvPicPr>
+                    <pic:cNvPr id="1168509890" name=""/>
+                    <pic:cNvPicPr/>
+                  </pic:nvPicPr>
+                  <pic:blipFill>
+                    <a:blip r:embed="rId8"/>
+                    <a:stretch>
+                      <a:fillRect/>
+                    </a:stretch>
+                  </pic:blipFill>
+                  <pic:spPr>
+                    <a:xfrm>
+                      <a:off x="0" y="0"/>
+                      <a:ext cx="4007056" cy="1333569"/>
+                    </a:xfrm>
+                    <a:prstGeom prst="rect">
+                      <a:avLst/>
+                    </a:prstGeom>
+                  </pic:spPr>
+                </pic:pic>
+              </a:graphicData>
+            </a:graphic>
+          </wp:inline>
+        </w:drawing>
+      </w:r>
+    </w:p>
     <w:sectPr>
       <w:pgSz w:w="11906" w:h="16838"/>
       <w:pgMar w:top="720" w:right="720" w:bottom="720" w:left="720" w:header="708" w:footer="708" w:gutter="0"/>

</xml_diff>